<commit_message>
RScripts and docs update, gitignore
</commit_message>
<xml_diff>
--- a/docs/FigureInstructions.docx
+++ b/docs/FigureInstructions.docx
@@ -759,7 +759,19 @@
         <w:rPr>
           <w:rFonts w:ascii="Helvetica Neue" w:hAnsi="Helvetica Neue"/>
         </w:rPr>
-        <w:t>To produce</w:t>
+        <w:t xml:space="preserve">To </w:t>
+      </w:r>
+      <w:r>
+        <w:rPr>
+          <w:rFonts w:ascii="Helvetica Neue" w:hAnsi="Helvetica Neue"/>
+        </w:rPr>
+        <w:t>re</w:t>
+      </w:r>
+      <w:r>
+        <w:rPr>
+          <w:rFonts w:ascii="Helvetica Neue" w:hAnsi="Helvetica Neue"/>
+        </w:rPr>
+        <w:t>produce</w:t>
       </w:r>
       <w:r>
         <w:rPr>
@@ -947,7 +959,21 @@
           <w:rFonts w:ascii="Helvetica Neue" w:hAnsi="Helvetica Neue"/>
           <w:i/>
         </w:rPr>
-        <w:t xml:space="preserve"> CHASTE_TEST_OUTPUT =  P</w:t>
+        <w:t xml:space="preserve"> CHASTE_TEST_OUTPUT =  </w:t>
+      </w:r>
+      <w:r>
+        <w:rPr>
+          <w:rFonts w:ascii="Helvetica Neue" w:hAnsi="Helvetica Neue"/>
+          <w:i/>
+        </w:rPr>
+        <w:t>*</w:t>
+      </w:r>
+      <w:r>
+        <w:rPr>
+          <w:rFonts w:ascii="Helvetica Neue" w:hAnsi="Helvetica Neue"/>
+          <w:i/>
+        </w:rPr>
+        <w:t>P</w:t>
       </w:r>
       <w:r>
         <w:rPr>
@@ -1030,6 +1056,13 @@
           <w:i/>
         </w:rPr>
         <w:t>irectory</w:t>
+      </w:r>
+      <w:r>
+        <w:rPr>
+          <w:rFonts w:ascii="Helvetica Neue" w:hAnsi="Helvetica Neue"/>
+          <w:i/>
+        </w:rPr>
+        <w:t>*</w:t>
       </w:r>
     </w:p>
     <w:p>
@@ -1186,7 +1219,19 @@
         <w:rPr>
           <w:rFonts w:ascii="Helvetica Neue" w:hAnsi="Helvetica Neue"/>
         </w:rPr>
-        <w:t xml:space="preserve"> end time is adjusted from 20 hours to 82.</w:t>
+        <w:t xml:space="preserve"> end time</w:t>
+      </w:r>
+      <w:r>
+        <w:rPr>
+          <w:rFonts w:ascii="Helvetica Neue" w:hAnsi="Helvetica Neue"/>
+        </w:rPr>
+        <w:t xml:space="preserve"> [35]</w:t>
+      </w:r>
+      <w:r>
+        <w:rPr>
+          <w:rFonts w:ascii="Helvetica Neue" w:hAnsi="Helvetica Neue"/>
+        </w:rPr>
+        <w:t xml:space="preserve"> is adjusted from 20 hours to 82.</w:t>
       </w:r>
       <w:r>
         <w:rPr>
@@ -1919,6 +1964,12 @@
         </w:rPr>
         <w:t xml:space="preserve"> are screenshots taken from </w:t>
       </w:r>
+      <w:r>
+        <w:rPr>
+          <w:rFonts w:ascii="Helvetica Neue" w:hAnsi="Helvetica Neue"/>
+        </w:rPr>
+        <w:t xml:space="preserve">this </w:t>
+      </w:r>
       <w:proofErr w:type="spellStart"/>
       <w:r>
         <w:rPr>
@@ -1931,6 +1982,12 @@
         <w:rPr>
           <w:rFonts w:ascii="Helvetica Neue" w:hAnsi="Helvetica Neue"/>
         </w:rPr>
+        <w:t xml:space="preserve"> setup</w:t>
+      </w:r>
+      <w:r>
+        <w:rPr>
+          <w:rFonts w:ascii="Helvetica Neue" w:hAnsi="Helvetica Neue"/>
+        </w:rPr>
         <w:t xml:space="preserve"> at particular time</w:t>
       </w:r>
       <w:r>
@@ -1990,7 +2047,19 @@
         <w:rPr>
           <w:rFonts w:ascii="Helvetica Neue" w:hAnsi="Helvetica Neue"/>
         </w:rPr>
-        <w:t xml:space="preserve"> Baseline parameter simulations. However, </w:t>
+        <w:t xml:space="preserve"> </w:t>
+      </w:r>
+      <w:r>
+        <w:rPr>
+          <w:rFonts w:ascii="Helvetica Neue" w:hAnsi="Helvetica Neue"/>
+        </w:rPr>
+        <w:t>a Baseline parameter simulation</w:t>
+      </w:r>
+      <w:r>
+        <w:rPr>
+          <w:rFonts w:ascii="Helvetica Neue" w:hAnsi="Helvetica Neue"/>
+        </w:rPr>
+        <w:t xml:space="preserve">. However, </w:t>
       </w:r>
       <w:r>
         <w:rPr>
@@ -2044,12 +2113,6 @@
         <w:rPr>
           <w:rFonts w:ascii="Helvetica Neue" w:hAnsi="Helvetica Neue"/>
         </w:rPr>
-        <w:t xml:space="preserve">germ line </w:t>
-      </w:r>
-      <w:r>
-        <w:rPr>
-          <w:rFonts w:ascii="Helvetica Neue" w:hAnsi="Helvetica Neue"/>
-        </w:rPr>
         <w:t>property</w:t>
       </w:r>
       <w:r>
@@ -2245,14 +2308,23 @@
         <w:t xml:space="preserve">Once the simulations have finished, open up the script </w:t>
       </w:r>
       <w:proofErr w:type="spellStart"/>
-      <w:r>
-        <w:rPr>
-          <w:rFonts w:ascii="Helvetica Neue" w:hAnsi="Helvetica Neue"/>
-          <w:i/>
-        </w:rPr>
-        <w:t>PlotGonadData.R</w:t>
-      </w:r>
-      <w:proofErr w:type="spellEnd"/>
+      <w:proofErr w:type="gramStart"/>
+      <w:r>
+        <w:rPr>
+          <w:rFonts w:ascii="Helvetica Neue" w:hAnsi="Helvetica Neue"/>
+          <w:i/>
+        </w:rPr>
+        <w:t>p</w:t>
+      </w:r>
+      <w:r>
+        <w:rPr>
+          <w:rFonts w:ascii="Helvetica Neue" w:hAnsi="Helvetica Neue"/>
+          <w:i/>
+        </w:rPr>
+        <w:t>lotGonadData.R</w:t>
+      </w:r>
+      <w:proofErr w:type="spellEnd"/>
+      <w:proofErr w:type="gramEnd"/>
       <w:r>
         <w:rPr>
           <w:rFonts w:ascii="Helvetica Neue" w:hAnsi="Helvetica Neue"/>
@@ -2303,6 +2375,12 @@
           <w:rFonts w:ascii="Helvetica Neue" w:hAnsi="Helvetica Neue"/>
         </w:rPr>
         <w:t xml:space="preserve"> input section at the top of the file:</w:t>
+      </w:r>
+      <w:r>
+        <w:rPr>
+          <w:rFonts w:ascii="Helvetica Neue" w:hAnsi="Helvetica Neue"/>
+        </w:rPr>
+        <w:br/>
       </w:r>
     </w:p>
     <w:p>
@@ -2803,14 +2881,20 @@
         <w:rPr>
           <w:rFonts w:ascii="Helvetica Neue" w:hAnsi="Helvetica Neue"/>
         </w:rPr>
-        <w:t>useManuallyCountedCellRows</w:t>
-      </w:r>
-      <w:proofErr w:type="spellEnd"/>
-      <w:r>
-        <w:rPr>
-          <w:rFonts w:ascii="Helvetica Neue" w:hAnsi="Helvetica Neue"/>
-        </w:rPr>
-        <w:t xml:space="preserve"> set to TRUE in the script</w:t>
+        <w:t>useManuallyCo</w:t>
+      </w:r>
+      <w:r>
+        <w:rPr>
+          <w:rFonts w:ascii="Helvetica Neue" w:hAnsi="Helvetica Neue"/>
+        </w:rPr>
+        <w:t>untedCellRows</w:t>
+      </w:r>
+      <w:proofErr w:type="spellEnd"/>
+      <w:r>
+        <w:rPr>
+          <w:rFonts w:ascii="Helvetica Neue" w:hAnsi="Helvetica Neue"/>
+        </w:rPr>
+        <w:t xml:space="preserve"> set to TRUE</w:t>
       </w:r>
       <w:proofErr w:type="gramEnd"/>
       <w:r>
@@ -2902,7 +2986,13 @@
         <w:rPr>
           <w:rFonts w:ascii="Helvetica Neue" w:hAnsi="Helvetica Neue"/>
         </w:rPr>
-        <w:t xml:space="preserve"> for visualising such a run in </w:t>
+        <w:t xml:space="preserve"> for visualisation </w:t>
+      </w:r>
+      <w:r>
+        <w:rPr>
+          <w:rFonts w:ascii="Helvetica Neue" w:hAnsi="Helvetica Neue"/>
+        </w:rPr>
+        <w:t xml:space="preserve">in </w:t>
       </w:r>
       <w:proofErr w:type="spellStart"/>
       <w:r>
@@ -3404,6 +3494,12 @@
         <w:rPr>
           <w:rFonts w:ascii="Helvetica Neue" w:hAnsi="Helvetica Neue"/>
         </w:rPr>
+        <w:t>,</w:t>
+      </w:r>
+      <w:r>
+        <w:rPr>
+          <w:rFonts w:ascii="Helvetica Neue" w:hAnsi="Helvetica Neue"/>
+        </w:rPr>
         <w:t xml:space="preserve"> by following the </w:t>
       </w:r>
       <w:r>
@@ -3453,7 +3549,19 @@
         <w:rPr>
           <w:rFonts w:ascii="Helvetica Neue" w:hAnsi="Helvetica Neue"/>
         </w:rPr>
-        <w:t xml:space="preserve">, all of them carried out with no contact inhibition. Switching contact inhibition off requires recompilation. Go into the </w:t>
+        <w:t>, all of them carried out with</w:t>
+      </w:r>
+      <w:r>
+        <w:rPr>
+          <w:rFonts w:ascii="Helvetica Neue" w:hAnsi="Helvetica Neue"/>
+        </w:rPr>
+        <w:t>out</w:t>
+      </w:r>
+      <w:r>
+        <w:rPr>
+          <w:rFonts w:ascii="Helvetica Neue" w:hAnsi="Helvetica Neue"/>
+        </w:rPr>
+        <w:t xml:space="preserve"> contact inhibition. Switching contact inhibition off requires recompilation. Go into the </w:t>
       </w:r>
       <w:proofErr w:type="spellStart"/>
       <w:r>
@@ -3535,7 +3643,19 @@
         <w:rPr>
           <w:rFonts w:ascii="Helvetica Neue" w:hAnsi="Helvetica Neue"/>
         </w:rPr>
-        <w:t xml:space="preserve"> directory, recompile by executing: </w:t>
+        <w:t xml:space="preserve"> direct</w:t>
+      </w:r>
+      <w:r>
+        <w:rPr>
+          <w:rFonts w:ascii="Helvetica Neue" w:hAnsi="Helvetica Neue"/>
+        </w:rPr>
+        <w:t>ory, recompile</w:t>
+      </w:r>
+      <w:r>
+        <w:rPr>
+          <w:rFonts w:ascii="Helvetica Neue" w:hAnsi="Helvetica Neue"/>
+        </w:rPr>
+        <w:t xml:space="preserve">: </w:t>
       </w:r>
       <w:r>
         <w:rPr>
@@ -3613,7 +3733,19 @@
           <w:rFonts w:ascii="Helvetica Neue" w:hAnsi="Helvetica Neue"/>
         </w:rPr>
         <w:br/>
-        <w:t>Then from the build/optimised directory, carry out the following runs (ideally with repeats)</w:t>
+        <w:t>Then fro</w:t>
+      </w:r>
+      <w:r>
+        <w:rPr>
+          <w:rFonts w:ascii="Helvetica Neue" w:hAnsi="Helvetica Neue"/>
+        </w:rPr>
+        <w:t>m the build/optimised directory</w:t>
+      </w:r>
+      <w:r>
+        <w:rPr>
+          <w:rFonts w:ascii="Helvetica Neue" w:hAnsi="Helvetica Neue"/>
+        </w:rPr>
+        <w:t xml:space="preserve"> carry out the following runs (ideally with repeats)</w:t>
       </w:r>
     </w:p>
     <w:p>
@@ -4118,7 +4250,109 @@
         <w:rPr>
           <w:rFonts w:ascii="Helvetica Neue" w:hAnsi="Helvetica Neue"/>
         </w:rPr>
-        <w:t>The results of these 6 sets of simulations,</w:t>
+        <w:t>The results of these 6 s</w:t>
+      </w:r>
+      <w:r>
+        <w:rPr>
+          <w:rFonts w:ascii="Helvetica Neue" w:hAnsi="Helvetica Neue"/>
+        </w:rPr>
+        <w:t xml:space="preserve">ets of simulations </w:t>
+      </w:r>
+      <w:r>
+        <w:rPr>
+          <w:rFonts w:ascii="Helvetica Neue" w:hAnsi="Helvetica Neue"/>
+        </w:rPr>
+        <w:t xml:space="preserve">can be plotted using the R Script: </w:t>
+      </w:r>
+      <w:proofErr w:type="gramStart"/>
+      <w:r>
+        <w:rPr>
+          <w:rFonts w:ascii="Helvetica Neue" w:hAnsi="Helvetica Neue"/>
+        </w:rPr>
+        <w:t>source(</w:t>
+      </w:r>
+      <w:proofErr w:type="gramEnd"/>
+      <w:r>
+        <w:rPr>
+          <w:rFonts w:ascii="Helvetica Neue" w:hAnsi="Helvetica Neue"/>
+        </w:rPr>
+        <w:t>“</w:t>
+      </w:r>
+      <w:proofErr w:type="spellStart"/>
+      <w:r>
+        <w:rPr>
+          <w:rFonts w:ascii="Helvetica Neue" w:hAnsi="Helvetica Neue"/>
+        </w:rPr>
+        <w:t>plotDeathRateVariation</w:t>
+      </w:r>
+      <w:r>
+        <w:rPr>
+          <w:rFonts w:ascii="Helvetica Neue" w:hAnsi="Helvetica Neue"/>
+        </w:rPr>
+        <w:t>.R</w:t>
+      </w:r>
+      <w:proofErr w:type="spellEnd"/>
+      <w:r>
+        <w:rPr>
+          <w:rFonts w:ascii="Helvetica Neue" w:hAnsi="Helvetica Neue"/>
+        </w:rPr>
+        <w:t>”)</w:t>
+      </w:r>
+      <w:r>
+        <w:rPr>
+          <w:rFonts w:ascii="Helvetica Neue" w:hAnsi="Helvetica Neue"/>
+        </w:rPr>
+        <w:t>.</w:t>
+      </w:r>
+    </w:p>
+    <w:p>
+      <w:pPr>
+        <w:rPr>
+          <w:rFonts w:ascii="Helvetica Neue" w:hAnsi="Helvetica Neue"/>
+          <w:b/>
+        </w:rPr>
+      </w:pPr>
+    </w:p>
+    <w:p>
+      <w:pPr>
+        <w:rPr>
+          <w:rFonts w:ascii="Helvetica Neue" w:hAnsi="Helvetica Neue"/>
+          <w:b/>
+        </w:rPr>
+      </w:pPr>
+    </w:p>
+    <w:p>
+      <w:pPr>
+        <w:rPr>
+          <w:rFonts w:ascii="Helvetica Neue" w:hAnsi="Helvetica Neue"/>
+        </w:rPr>
+      </w:pPr>
+      <w:r>
+        <w:rPr>
+          <w:rFonts w:ascii="Helvetica Neue" w:hAnsi="Helvetica Neue"/>
+          <w:b/>
+        </w:rPr>
+        <w:t>Figure 7</w:t>
+      </w:r>
+    </w:p>
+    <w:p>
+      <w:pPr>
+        <w:rPr>
+          <w:rFonts w:ascii="Helvetica Neue" w:hAnsi="Helvetica Neue"/>
+          <w:i/>
+        </w:rPr>
+      </w:pPr>
+      <w:r>
+        <w:rPr>
+          <w:rFonts w:ascii="Helvetica Neue" w:hAnsi="Helvetica Neue"/>
+        </w:rPr>
+        <w:t xml:space="preserve">This figure </w:t>
+      </w:r>
+      <w:r>
+        <w:rPr>
+          <w:rFonts w:ascii="Helvetica Neue" w:hAnsi="Helvetica Neue"/>
+        </w:rPr>
+        <w:t>also</w:t>
       </w:r>
       <w:r>
         <w:rPr>
@@ -4130,13 +4364,73 @@
         <w:rPr>
           <w:rFonts w:ascii="Helvetica Neue" w:hAnsi="Helvetica Neue"/>
         </w:rPr>
-        <w:t xml:space="preserve">at least </w:t>
-      </w:r>
-      <w:r>
-        <w:rPr>
-          <w:rFonts w:ascii="Helvetica Neue" w:hAnsi="Helvetica Neue"/>
-        </w:rPr>
-        <w:t>in terms of proliferative cell count over time</w:t>
+        <w:t>uses</w:t>
+      </w:r>
+      <w:r>
+        <w:rPr>
+          <w:rFonts w:ascii="Helvetica Neue" w:hAnsi="Helvetica Neue"/>
+        </w:rPr>
+        <w:t xml:space="preserve"> a Baseline parameter</w:t>
+      </w:r>
+      <w:r>
+        <w:rPr>
+          <w:rFonts w:ascii="Helvetica Neue" w:hAnsi="Helvetica Neue"/>
+        </w:rPr>
+        <w:t>s</w:t>
+      </w:r>
+      <w:r>
+        <w:rPr>
+          <w:rFonts w:ascii="Helvetica Neue" w:hAnsi="Helvetica Neue"/>
+        </w:rPr>
+        <w:t xml:space="preserve"> run, </w:t>
+      </w:r>
+      <w:r>
+        <w:rPr>
+          <w:rFonts w:ascii="Helvetica Neue" w:hAnsi="Helvetica Neue"/>
+        </w:rPr>
+        <w:t xml:space="preserve">but with some additional </w:t>
+      </w:r>
+      <w:r>
+        <w:rPr>
+          <w:rFonts w:ascii="Helvetica Neue" w:hAnsi="Helvetica Neue"/>
+        </w:rPr>
+        <w:t xml:space="preserve">data </w:t>
+      </w:r>
+      <w:r>
+        <w:rPr>
+          <w:rFonts w:ascii="Helvetica Neue" w:hAnsi="Helvetica Neue"/>
+        </w:rPr>
+        <w:t>output</w:t>
+      </w:r>
+      <w:r>
+        <w:rPr>
+          <w:rFonts w:ascii="Helvetica Neue" w:hAnsi="Helvetica Neue"/>
+        </w:rPr>
+        <w:t>.</w:t>
+      </w:r>
+      <w:r>
+        <w:rPr>
+          <w:rFonts w:ascii="Helvetica Neue" w:hAnsi="Helvetica Neue"/>
+        </w:rPr>
+        <w:t xml:space="preserve"> </w:t>
+      </w:r>
+      <w:r>
+        <w:rPr>
+          <w:rFonts w:ascii="Helvetica Neue" w:hAnsi="Helvetica Neue"/>
+        </w:rPr>
+        <w:t>Cell</w:t>
+      </w:r>
+      <w:r>
+        <w:rPr>
+          <w:rFonts w:ascii="Helvetica Neue" w:hAnsi="Helvetica Neue"/>
+        </w:rPr>
+        <w:t xml:space="preserve"> positions</w:t>
+      </w:r>
+      <w:r>
+        <w:rPr>
+          <w:rFonts w:ascii="Helvetica Neue" w:hAnsi="Helvetica Neue"/>
+        </w:rPr>
+        <w:t xml:space="preserve"> must be tracked</w:t>
       </w:r>
       <w:r>
         <w:rPr>
@@ -4148,97 +4442,7 @@
         <w:rPr>
           <w:rFonts w:ascii="Helvetica Neue" w:hAnsi="Helvetica Neue"/>
         </w:rPr>
-        <w:t xml:space="preserve"> can be plotted using the R Script: </w:t>
-      </w:r>
-      <w:proofErr w:type="gramStart"/>
-      <w:r>
-        <w:rPr>
-          <w:rFonts w:ascii="Helvetica Neue" w:hAnsi="Helvetica Neue"/>
-        </w:rPr>
-        <w:t>source(</w:t>
-      </w:r>
-      <w:proofErr w:type="gramEnd"/>
-      <w:r>
-        <w:rPr>
-          <w:rFonts w:ascii="Helvetica Neue" w:hAnsi="Helvetica Neue"/>
-        </w:rPr>
-        <w:t>“</w:t>
-      </w:r>
-      <w:proofErr w:type="spellStart"/>
-      <w:r>
-        <w:rPr>
-          <w:rFonts w:ascii="Helvetica Neue" w:hAnsi="Helvetica Neue"/>
-        </w:rPr>
-        <w:t>plotDeathRateVariation</w:t>
-      </w:r>
-      <w:r>
-        <w:rPr>
-          <w:rFonts w:ascii="Helvetica Neue" w:hAnsi="Helvetica Neue"/>
-        </w:rPr>
-        <w:t>.R</w:t>
-      </w:r>
-      <w:proofErr w:type="spellEnd"/>
-      <w:r>
-        <w:rPr>
-          <w:rFonts w:ascii="Helvetica Neue" w:hAnsi="Helvetica Neue"/>
-        </w:rPr>
-        <w:t>”)</w:t>
-      </w:r>
-      <w:r>
-        <w:rPr>
-          <w:rFonts w:ascii="Helvetica Neue" w:hAnsi="Helvetica Neue"/>
-        </w:rPr>
-        <w:t>.</w:t>
-      </w:r>
-    </w:p>
-    <w:p>
-      <w:pPr>
-        <w:rPr>
-          <w:rFonts w:ascii="Helvetica Neue" w:hAnsi="Helvetica Neue"/>
-          <w:b/>
-        </w:rPr>
-      </w:pPr>
-    </w:p>
-    <w:p>
-      <w:pPr>
-        <w:rPr>
-          <w:rFonts w:ascii="Helvetica Neue" w:hAnsi="Helvetica Neue"/>
-          <w:b/>
-        </w:rPr>
-      </w:pPr>
-    </w:p>
-    <w:p>
-      <w:pPr>
-        <w:rPr>
-          <w:rFonts w:ascii="Helvetica Neue" w:hAnsi="Helvetica Neue"/>
-        </w:rPr>
-      </w:pPr>
-      <w:r>
-        <w:rPr>
-          <w:rFonts w:ascii="Helvetica Neue" w:hAnsi="Helvetica Neue"/>
-          <w:b/>
-        </w:rPr>
-        <w:t>Figure 7</w:t>
-      </w:r>
-    </w:p>
-    <w:p>
-      <w:pPr>
-        <w:rPr>
-          <w:rFonts w:ascii="Helvetica Neue" w:hAnsi="Helvetica Neue"/>
-          <w:i/>
-        </w:rPr>
-      </w:pPr>
-      <w:r>
-        <w:rPr>
-          <w:rFonts w:ascii="Helvetica Neue" w:hAnsi="Helvetica Neue"/>
-        </w:rPr>
-        <w:t xml:space="preserve">This figure </w:t>
-      </w:r>
-      <w:r>
-        <w:rPr>
-          <w:rFonts w:ascii="Helvetica Neue" w:hAnsi="Helvetica Neue"/>
-        </w:rPr>
-        <w:t>also</w:t>
+        <w:t xml:space="preserve"> and</w:t>
       </w:r>
       <w:r>
         <w:rPr>
@@ -4250,49 +4454,31 @@
         <w:rPr>
           <w:rFonts w:ascii="Helvetica Neue" w:hAnsi="Helvetica Neue"/>
         </w:rPr>
-        <w:t>uses</w:t>
-      </w:r>
-      <w:r>
-        <w:rPr>
-          <w:rFonts w:ascii="Helvetica Neue" w:hAnsi="Helvetica Neue"/>
-        </w:rPr>
-        <w:t xml:space="preserve"> a Baseline parameter</w:t>
-      </w:r>
-      <w:r>
-        <w:rPr>
-          <w:rFonts w:ascii="Helvetica Neue" w:hAnsi="Helvetica Neue"/>
-        </w:rPr>
-        <w:t>s</w:t>
-      </w:r>
-      <w:r>
-        <w:rPr>
-          <w:rFonts w:ascii="Helvetica Neue" w:hAnsi="Helvetica Neue"/>
-        </w:rPr>
-        <w:t xml:space="preserve"> run, </w:t>
-      </w:r>
-      <w:r>
-        <w:rPr>
-          <w:rFonts w:ascii="Helvetica Neue" w:hAnsi="Helvetica Neue"/>
-        </w:rPr>
-        <w:t xml:space="preserve">but with some additional </w:t>
-      </w:r>
-      <w:r>
-        <w:rPr>
-          <w:rFonts w:ascii="Helvetica Neue" w:hAnsi="Helvetica Neue"/>
-        </w:rPr>
-        <w:t xml:space="preserve">data </w:t>
-      </w:r>
-      <w:r>
-        <w:rPr>
-          <w:rFonts w:ascii="Helvetica Neue" w:hAnsi="Helvetica Neue"/>
-        </w:rPr>
-        <w:t>output</w:t>
-      </w:r>
-      <w:r>
-        <w:rPr>
-          <w:rFonts w:ascii="Helvetica Neue" w:hAnsi="Helvetica Neue"/>
-        </w:rPr>
-        <w:t>.</w:t>
+        <w:t>division events</w:t>
+      </w:r>
+      <w:r>
+        <w:rPr>
+          <w:rFonts w:ascii="Helvetica Neue" w:hAnsi="Helvetica Neue"/>
+        </w:rPr>
+        <w:t xml:space="preserve"> must also be recorded</w:t>
+      </w:r>
+      <w:r>
+        <w:rPr>
+          <w:rFonts w:ascii="Helvetica Neue" w:hAnsi="Helvetica Neue"/>
+        </w:rPr>
+        <w:t xml:space="preserve"> (see our </w:t>
+      </w:r>
+      <w:r>
+        <w:rPr>
+          <w:rFonts w:ascii="Helvetica Neue" w:hAnsi="Helvetica Neue"/>
+        </w:rPr>
+        <w:t>example</w:t>
+      </w:r>
+      <w:r>
+        <w:rPr>
+          <w:rFonts w:ascii="Helvetica Neue" w:hAnsi="Helvetica Neue"/>
+        </w:rPr>
+        <w:t xml:space="preserve"> dataset</w:t>
       </w:r>
       <w:r>
         <w:rPr>
@@ -4300,35 +4486,19 @@
         </w:rPr>
         <w:t xml:space="preserve"> </w:t>
       </w:r>
-      <w:r>
-        <w:rPr>
-          <w:rFonts w:ascii="Helvetica Neue" w:hAnsi="Helvetica Neue"/>
-        </w:rPr>
-        <w:t>Cell</w:t>
-      </w:r>
-      <w:r>
-        <w:rPr>
-          <w:rFonts w:ascii="Helvetica Neue" w:hAnsi="Helvetica Neue"/>
-        </w:rPr>
-        <w:t xml:space="preserve"> positions</w:t>
-      </w:r>
-      <w:r>
-        <w:rPr>
-          <w:rFonts w:ascii="Helvetica Neue" w:hAnsi="Helvetica Neue"/>
-        </w:rPr>
-        <w:t xml:space="preserve"> must be tracked</w:t>
-      </w:r>
-      <w:r>
-        <w:rPr>
-          <w:rFonts w:ascii="Helvetica Neue" w:hAnsi="Helvetica Neue"/>
-        </w:rPr>
-        <w:t>,</w:t>
-      </w:r>
-      <w:r>
-        <w:rPr>
-          <w:rFonts w:ascii="Helvetica Neue" w:hAnsi="Helvetica Neue"/>
-        </w:rPr>
-        <w:t xml:space="preserve"> and</w:t>
+      <w:proofErr w:type="spellStart"/>
+      <w:r>
+        <w:rPr>
+          <w:rFonts w:ascii="Helvetica Neue" w:hAnsi="Helvetica Neue"/>
+        </w:rPr>
+        <w:t>ForTracking</w:t>
+      </w:r>
+      <w:proofErr w:type="spellEnd"/>
+      <w:r>
+        <w:rPr>
+          <w:rFonts w:ascii="Helvetica Neue" w:hAnsi="Helvetica Neue"/>
+        </w:rPr>
+        <w:t>).</w:t>
       </w:r>
       <w:r>
         <w:rPr>
@@ -4340,62 +4510,6 @@
         <w:rPr>
           <w:rFonts w:ascii="Helvetica Neue" w:hAnsi="Helvetica Neue"/>
         </w:rPr>
-        <w:t>division events</w:t>
-      </w:r>
-      <w:r>
-        <w:rPr>
-          <w:rFonts w:ascii="Helvetica Neue" w:hAnsi="Helvetica Neue"/>
-        </w:rPr>
-        <w:t xml:space="preserve"> must also be recorded</w:t>
-      </w:r>
-      <w:r>
-        <w:rPr>
-          <w:rFonts w:ascii="Helvetica Neue" w:hAnsi="Helvetica Neue"/>
-        </w:rPr>
-        <w:t xml:space="preserve"> (see our </w:t>
-      </w:r>
-      <w:r>
-        <w:rPr>
-          <w:rFonts w:ascii="Helvetica Neue" w:hAnsi="Helvetica Neue"/>
-        </w:rPr>
-        <w:t>example</w:t>
-      </w:r>
-      <w:r>
-        <w:rPr>
-          <w:rFonts w:ascii="Helvetica Neue" w:hAnsi="Helvetica Neue"/>
-        </w:rPr>
-        <w:t xml:space="preserve"> dataset</w:t>
-      </w:r>
-      <w:r>
-        <w:rPr>
-          <w:rFonts w:ascii="Helvetica Neue" w:hAnsi="Helvetica Neue"/>
-        </w:rPr>
-        <w:t xml:space="preserve"> </w:t>
-      </w:r>
-      <w:proofErr w:type="spellStart"/>
-      <w:r>
-        <w:rPr>
-          <w:rFonts w:ascii="Helvetica Neue" w:hAnsi="Helvetica Neue"/>
-        </w:rPr>
-        <w:t>ForTracking</w:t>
-      </w:r>
-      <w:proofErr w:type="spellEnd"/>
-      <w:r>
-        <w:rPr>
-          <w:rFonts w:ascii="Helvetica Neue" w:hAnsi="Helvetica Neue"/>
-        </w:rPr>
-        <w:t>).</w:t>
-      </w:r>
-      <w:r>
-        <w:rPr>
-          <w:rFonts w:ascii="Helvetica Neue" w:hAnsi="Helvetica Neue"/>
-        </w:rPr>
-        <w:t xml:space="preserve"> </w:t>
-      </w:r>
-      <w:r>
-        <w:rPr>
-          <w:rFonts w:ascii="Helvetica Neue" w:hAnsi="Helvetica Neue"/>
-        </w:rPr>
         <w:br/>
       </w:r>
       <w:r>
@@ -4414,7 +4528,7 @@
         <w:rPr>
           <w:rFonts w:ascii="Helvetica Neue" w:hAnsi="Helvetica Neue"/>
         </w:rPr>
-        <w:t>should be</w:t>
+        <w:t>is</w:t>
       </w:r>
       <w:r>
         <w:rPr>
@@ -4800,7 +4914,7 @@
         <w:rPr>
           <w:rFonts w:ascii="Helvetica Neue" w:hAnsi="Helvetica Neue"/>
         </w:rPr>
-        <w:t xml:space="preserve"> pretty much the only place in the</w:t>
+        <w:t xml:space="preserve"> the only place in the</w:t>
       </w:r>
       <w:r>
         <w:rPr>
@@ -5252,7 +5366,7 @@
         <w:rPr>
           <w:rFonts w:ascii="Helvetica Neue" w:hAnsi="Helvetica Neue"/>
         </w:rPr>
-        <w:t>the command line</w:t>
+        <w:t>command line</w:t>
       </w:r>
       <w:r>
         <w:rPr>
@@ -5354,7 +5468,7 @@
         <w:rPr>
           <w:rFonts w:ascii="Helvetica Neue" w:hAnsi="Helvetica Neue"/>
         </w:rPr>
-        <w:t xml:space="preserve"> any </w:t>
+        <w:t xml:space="preserve"> </w:t>
       </w:r>
       <w:r>
         <w:rPr>
@@ -5698,7 +5812,37 @@
         <w:rPr>
           <w:rFonts w:ascii="Helvetica Neue" w:hAnsi="Helvetica Neue"/>
         </w:rPr>
-        <w:t xml:space="preserve"> run the R script </w:t>
+        <w:t xml:space="preserve"> set the user input paths in,</w:t>
+      </w:r>
+      <w:r>
+        <w:rPr>
+          <w:rFonts w:ascii="Helvetica Neue" w:hAnsi="Helvetica Neue"/>
+        </w:rPr>
+        <w:t xml:space="preserve"> </w:t>
+      </w:r>
+      <w:r>
+        <w:rPr>
+          <w:rFonts w:ascii="Helvetica Neue" w:hAnsi="Helvetica Neue"/>
+        </w:rPr>
+        <w:t xml:space="preserve">and then </w:t>
+      </w:r>
+      <w:r>
+        <w:rPr>
+          <w:rFonts w:ascii="Helvetica Neue" w:hAnsi="Helvetica Neue"/>
+        </w:rPr>
+        <w:t>run</w:t>
+      </w:r>
+      <w:r>
+        <w:rPr>
+          <w:rFonts w:ascii="Helvetica Neue" w:hAnsi="Helvetica Neue"/>
+        </w:rPr>
+        <w:t>,</w:t>
+      </w:r>
+      <w:r>
+        <w:rPr>
+          <w:rFonts w:ascii="Helvetica Neue" w:hAnsi="Helvetica Neue"/>
+        </w:rPr>
+        <w:t xml:space="preserve"> the R script </w:t>
       </w:r>
       <w:proofErr w:type="spellStart"/>
       <w:proofErr w:type="gramStart"/>
@@ -5726,6 +5870,12 @@
       <w:r>
         <w:rPr>
           <w:rFonts w:ascii="Helvetica Neue" w:hAnsi="Helvetica Neue"/>
+        </w:rPr>
+        <w:t xml:space="preserve">     </w:t>
+      </w:r>
+      <w:r>
+        <w:rPr>
+          <w:rFonts w:ascii="Helvetica Neue" w:hAnsi="Helvetica Neue"/>
           <w:i/>
         </w:rPr>
         <w:t>source(“</w:t>
@@ -5752,19 +5902,25 @@
         </w:rPr>
         <w:t xml:space="preserve"> </w:t>
       </w:r>
-    </w:p>
-    <w:p>
-      <w:pPr>
-        <w:rPr>
-          <w:rFonts w:ascii="Helvetica Neue" w:hAnsi="Helvetica Neue"/>
-          <w:i/>
-        </w:rPr>
-      </w:pPr>
-      <w:r>
-        <w:rPr>
-          <w:rFonts w:ascii="Helvetica Neue" w:hAnsi="Helvetica Neue"/>
-        </w:rPr>
-        <w:t>The</w:t>
+      <w:r>
+        <w:rPr>
+          <w:rFonts w:ascii="Helvetica Neue" w:hAnsi="Helvetica Neue"/>
+        </w:rPr>
+        <w:br/>
+      </w:r>
+    </w:p>
+    <w:p>
+      <w:pPr>
+        <w:rPr>
+          <w:rFonts w:ascii="Helvetica Neue" w:hAnsi="Helvetica Neue"/>
+          <w:i/>
+        </w:rPr>
+      </w:pPr>
+      <w:r>
+        <w:rPr>
+          <w:rFonts w:ascii="Helvetica Neue" w:hAnsi="Helvetica Neue"/>
+        </w:rPr>
+        <w:t>This</w:t>
       </w:r>
       <w:r>
         <w:rPr>
@@ -5839,7 +5995,13 @@
         <w:rPr>
           <w:rFonts w:ascii="Helvetica Neue" w:hAnsi="Helvetica Neue"/>
         </w:rPr>
-        <w:t xml:space="preserve"> of cell paths</w:t>
+        <w:t xml:space="preserve"> of cell </w:t>
+      </w:r>
+      <w:r>
+        <w:rPr>
+          <w:rFonts w:ascii="Helvetica Neue" w:hAnsi="Helvetica Neue"/>
+        </w:rPr>
+        <w:t>tracks</w:t>
       </w:r>
       <w:r>
         <w:rPr>
@@ -6050,7 +6212,13 @@
         <w:rPr>
           <w:rFonts w:ascii="Helvetica Neue" w:hAnsi="Helvetica Neue"/>
         </w:rPr>
-        <w:t>y give brief instructions here…</w:t>
+        <w:t xml:space="preserve">y give a summary </w:t>
+      </w:r>
+      <w:r>
+        <w:rPr>
+          <w:rFonts w:ascii="Helvetica Neue" w:hAnsi="Helvetica Neue"/>
+        </w:rPr>
+        <w:t>here…</w:t>
       </w:r>
       <w:r>
         <w:rPr>
@@ -6103,7 +6271,25 @@
         <w:rPr>
           <w:rFonts w:ascii="Helvetica Neue" w:hAnsi="Helvetica Neue"/>
         </w:rPr>
-        <w:t>roperties menu. Using a threshold filter, select the cells with ancestor labels 1, 8 and 16 and colo</w:t>
+        <w:t xml:space="preserve">roperties menu. Using </w:t>
+      </w:r>
+      <w:r>
+        <w:rPr>
+          <w:rFonts w:ascii="Helvetica Neue" w:hAnsi="Helvetica Neue"/>
+        </w:rPr>
+        <w:t>threshold filter</w:t>
+      </w:r>
+      <w:r>
+        <w:rPr>
+          <w:rFonts w:ascii="Helvetica Neue" w:hAnsi="Helvetica Neue"/>
+        </w:rPr>
+        <w:t>s</w:t>
+      </w:r>
+      <w:r>
+        <w:rPr>
+          <w:rFonts w:ascii="Helvetica Neue" w:hAnsi="Helvetica Neue"/>
+        </w:rPr>
+        <w:t>, select the cells with ancestor labels 1, 8 and 16 and colo</w:t>
       </w:r>
       <w:r>
         <w:rPr>
@@ -6162,14 +6348,40 @@
         <w:rPr>
           <w:rFonts w:ascii="Helvetica Neue" w:hAnsi="Helvetica Neue"/>
         </w:rPr>
-        <w:t xml:space="preserve"> reader.  Apply a Tube filter, and colour the result by the Time proper</w:t>
-      </w:r>
-      <w:r>
-        <w:rPr>
-          <w:rFonts w:ascii="Helvetica Neue" w:hAnsi="Helvetica Neue"/>
-        </w:rPr>
-        <w:t>ty. To clip the cell paths to a certain time range, edit the colour scale of the tube filter, making it transparent outside the range of interest. To add arrows, add a 3D glyph to each point in the path, and direct it according to the vector property directions.</w:t>
-      </w:r>
+        <w:t xml:space="preserve"> reader.  Apply a Tube filter, and colour the result</w:t>
+      </w:r>
+      <w:r>
+        <w:rPr>
+          <w:rFonts w:ascii="Helvetica Neue" w:hAnsi="Helvetica Neue"/>
+        </w:rPr>
+        <w:t>ing tree</w:t>
+      </w:r>
+      <w:r>
+        <w:rPr>
+          <w:rFonts w:ascii="Helvetica Neue" w:hAnsi="Helvetica Neue"/>
+        </w:rPr>
+        <w:t xml:space="preserve"> by the Time proper</w:t>
+      </w:r>
+      <w:r>
+        <w:rPr>
+          <w:rFonts w:ascii="Helvetica Neue" w:hAnsi="Helvetica Neue"/>
+        </w:rPr>
+        <w:t>ty. To clip the cell paths to a certain time range, edit the colour scale of the tube filter, making it transparent outside the range of interest. To add arrows, add a 3D</w:t>
+      </w:r>
+      <w:r>
+        <w:rPr>
+          <w:rFonts w:ascii="Helvetica Neue" w:hAnsi="Helvetica Neue"/>
+        </w:rPr>
+        <w:t xml:space="preserve"> Arrow</w:t>
+      </w:r>
+      <w:r>
+        <w:rPr>
+          <w:rFonts w:ascii="Helvetica Neue" w:hAnsi="Helvetica Neue"/>
+        </w:rPr>
+        <w:t xml:space="preserve"> glyph to each point in the path, and direct it according to the vector property directions.</w:t>
+      </w:r>
+      <w:bookmarkStart w:id="0" w:name="_GoBack"/>
+      <w:bookmarkEnd w:id="0"/>
     </w:p>
     <w:p>
       <w:pPr>
@@ -6203,7 +6415,19 @@
         <w:rPr>
           <w:rFonts w:ascii="Helvetica Neue" w:hAnsi="Helvetica Neue"/>
         </w:rPr>
-        <w:t xml:space="preserve">This figure also uses a single Baseline parameter run (although only up to 20 hours, so you can dispense with the ‘35 82’ command line arguments and run a shorter simulation for this figure if you wish). Other than that, follow </w:t>
+        <w:t>This figure also uses a single Baseline parameter run (although only up to 20 hours, so you can dispense with the ‘35 82’ command line arguments and run a sho</w:t>
+      </w:r>
+      <w:r>
+        <w:rPr>
+          <w:rFonts w:ascii="Helvetica Neue" w:hAnsi="Helvetica Neue"/>
+        </w:rPr>
+        <w:t xml:space="preserve">rter simulation </w:t>
+      </w:r>
+      <w:r>
+        <w:rPr>
+          <w:rFonts w:ascii="Helvetica Neue" w:hAnsi="Helvetica Neue"/>
+        </w:rPr>
+        <w:t xml:space="preserve">if you wish). Other than that, follow </w:t>
       </w:r>
       <w:r>
         <w:rPr>
@@ -6241,7 +6465,31 @@
         <w:rPr>
           <w:rFonts w:ascii="Helvetica Neue" w:hAnsi="Helvetica Neue"/>
         </w:rPr>
-        <w:t xml:space="preserve"> a colour for your 3D glyphs. At that point, rather than selecting Solid Colour yellow, choose to colour by Ancestors. Edit the colour scale, </w:t>
+        <w:t xml:space="preserve"> a colour for </w:t>
+      </w:r>
+      <w:r>
+        <w:rPr>
+          <w:rFonts w:ascii="Helvetica Neue" w:hAnsi="Helvetica Neue"/>
+        </w:rPr>
+        <w:t>the</w:t>
+      </w:r>
+      <w:r>
+        <w:rPr>
+          <w:rFonts w:ascii="Helvetica Neue" w:hAnsi="Helvetica Neue"/>
+        </w:rPr>
+        <w:t xml:space="preserve"> 3D glyphs. At that point, rather than selecting Solid Colour yellow, colour by Ancestors</w:t>
+      </w:r>
+      <w:r>
+        <w:rPr>
+          <w:rFonts w:ascii="Helvetica Neue" w:hAnsi="Helvetica Neue"/>
+        </w:rPr>
+        <w:t xml:space="preserve"> instead</w:t>
+      </w:r>
+      <w:r>
+        <w:rPr>
+          <w:rFonts w:ascii="Helvetica Neue" w:hAnsi="Helvetica Neue"/>
+        </w:rPr>
+        <w:t xml:space="preserve">. Edit the colour scale, </w:t>
       </w:r>
       <w:r>
         <w:rPr>
@@ -6911,8 +7159,6 @@
         </w:rPr>
         <w:t xml:space="preserve"> movie directly.</w:t>
       </w:r>
-      <w:bookmarkStart w:id="0" w:name="_GoBack"/>
-      <w:bookmarkEnd w:id="0"/>
     </w:p>
     <w:sectPr>
       <w:pgSz w:w="11900" w:h="16840"/>

</xml_diff>